<commit_message>
Group work and commenting
</commit_message>
<xml_diff>
--- a/AirportCheckInProgramDesign.docx
+++ b/AirportCheckInProgramDesign.docx
@@ -41,8 +41,6 @@
       <w:r>
         <w:t>You’re at the airport ordering your ticket or tickets. It will check the airplane status, and assign your ticket number</w:t>
       </w:r>
-      <w:bookmarkStart w:id="0" w:name="_GoBack"/>
-      <w:bookmarkEnd w:id="0"/>
     </w:p>
     <w:p>
       <w:pPr>
@@ -82,6 +80,8 @@
       <w:r>
         <w:t xml:space="preserve"> (main)</w:t>
       </w:r>
+      <w:bookmarkStart w:id="0" w:name="_GoBack"/>
+      <w:bookmarkEnd w:id="0"/>
     </w:p>
     <w:p>
       <w:pPr>
@@ -291,10 +291,7 @@
         </w:rPr>
       </w:pPr>
       <w:r>
-        <w:t xml:space="preserve">Static </w:t>
-      </w:r>
-      <w:r>
-        <w:t>List&lt;List&lt;Plane&gt;&gt; Planes (month (12), list of days (7))</w:t>
+        <w:t>Final String FILEPATH_SCHEDULE</w:t>
       </w:r>
     </w:p>
     <w:p>
@@ -310,6 +307,22 @@
         </w:rPr>
       </w:pPr>
       <w:r>
+        <w:t>Final String FILEPATH_NUMBERS</w:t>
+      </w:r>
+    </w:p>
+    <w:p>
+      <w:pPr>
+        <w:pStyle w:val="ListParagraph"/>
+        <w:numPr>
+          <w:ilvl w:val="1"/>
+          <w:numId w:val="4"/>
+        </w:numPr>
+        <w:rPr>
+          <w:b/>
+          <w:bCs/>
+        </w:rPr>
+      </w:pPr>
+      <w:r>
         <w:t>Static Scanner in</w:t>
       </w:r>
     </w:p>
@@ -467,6 +480,27 @@
       <w:pPr>
         <w:pStyle w:val="ListParagraph"/>
         <w:numPr>
+          <w:ilvl w:val="2"/>
+          <w:numId w:val="4"/>
+        </w:numPr>
+        <w:rPr>
+          <w:b/>
+          <w:bCs/>
+        </w:rPr>
+      </w:pPr>
+      <w:r>
+        <w:t xml:space="preserve">It will then run </w:t>
+      </w:r>
+      <w:proofErr w:type="spellStart"/>
+      <w:r>
+        <w:t>ShutDown</w:t>
+      </w:r>
+      <w:proofErr w:type="spellEnd"/>
+    </w:p>
+    <w:p>
+      <w:pPr>
+        <w:pStyle w:val="ListParagraph"/>
+        <w:numPr>
           <w:ilvl w:val="1"/>
           <w:numId w:val="4"/>
         </w:numPr>
@@ -556,6 +590,22 @@
         </w:rPr>
       </w:pPr>
       <w:r>
+        <w:t>Number of Passengers</w:t>
+      </w:r>
+    </w:p>
+    <w:p>
+      <w:pPr>
+        <w:pStyle w:val="ListParagraph"/>
+        <w:numPr>
+          <w:ilvl w:val="3"/>
+          <w:numId w:val="4"/>
+        </w:numPr>
+        <w:rPr>
+          <w:b/>
+          <w:bCs/>
+        </w:rPr>
+      </w:pPr>
+      <w:r>
         <w:t>Plane Schedule</w:t>
       </w:r>
     </w:p>
@@ -610,7 +660,7 @@
       </w:pPr>
       <w:proofErr w:type="spellStart"/>
       <w:r>
-        <w:t>listFlightDetails</w:t>
+        <w:t>viewPlaneInformation</w:t>
       </w:r>
       <w:proofErr w:type="spellEnd"/>
     </w:p>
@@ -705,7 +755,13 @@
       </w:pPr>
       <w:proofErr w:type="spellStart"/>
       <w:r>
-        <w:t>getString</w:t>
+        <w:t>get</w:t>
+      </w:r>
+      <w:r>
+        <w:t>Next</w:t>
+      </w:r>
+      <w:r>
+        <w:t>String</w:t>
       </w:r>
       <w:proofErr w:type="spellEnd"/>
     </w:p>
@@ -739,7 +795,13 @@
       </w:pPr>
       <w:proofErr w:type="spellStart"/>
       <w:r>
-        <w:t>getInt</w:t>
+        <w:t>get</w:t>
+      </w:r>
+      <w:r>
+        <w:t>Next</w:t>
+      </w:r>
+      <w:r>
+        <w:t>Int</w:t>
       </w:r>
       <w:proofErr w:type="spellEnd"/>
     </w:p>
@@ -790,6 +852,7 @@
         </w:rPr>
       </w:pPr>
       <w:r>
+        <w:lastRenderedPageBreak/>
         <w:t xml:space="preserve">it first asks the day and month for the ticket you want to buy. It then asks how many tickets there are to be bought (using </w:t>
       </w:r>
       <w:proofErr w:type="spellStart"/>
@@ -798,11 +861,7 @@
       </w:r>
       <w:proofErr w:type="spellEnd"/>
       <w:r>
-        <w:t xml:space="preserve">). It then checks </w:t>
-      </w:r>
-      <w:r>
-        <w:lastRenderedPageBreak/>
-        <w:t xml:space="preserve">there are enough free seats </w:t>
+        <w:t xml:space="preserve">). It then checks there are enough free seats </w:t>
       </w:r>
       <w:proofErr w:type="gramStart"/>
       <w:r>
@@ -810,7 +869,7 @@
       </w:r>
       <w:proofErr w:type="gramEnd"/>
       <w:r>
-        <w:t xml:space="preserve"> tickets you wish to buy. If there are not enough seats it will start over.</w:t>
+        <w:t xml:space="preserve"> tickets you wish to buy. </w:t>
       </w:r>
     </w:p>
     <w:p>
@@ -834,8 +893,16 @@
       </w:r>
       <w:proofErr w:type="spellEnd"/>
       <w:r>
-        <w:t xml:space="preserve"> 1: Adult 2: Child 3: Senior) then you’re prompted for the given information. </w:t>
-      </w:r>
+        <w:t xml:space="preserve"> 1: Adult 2: Child 3: Senior) then you’re prompted for the given information</w:t>
+      </w:r>
+      <w:r>
+        <w:t xml:space="preserve"> using </w:t>
+      </w:r>
+      <w:proofErr w:type="spellStart"/>
+      <w:r>
+        <w:t>getPassengerInfo</w:t>
+      </w:r>
+      <w:proofErr w:type="spellEnd"/>
     </w:p>
     <w:p>
       <w:pPr>
@@ -856,6 +923,74 @@
     <w:p>
       <w:pPr>
         <w:pStyle w:val="ListParagraph"/>
+        <w:numPr>
+          <w:ilvl w:val="1"/>
+          <w:numId w:val="4"/>
+        </w:numPr>
+        <w:rPr>
+          <w:b/>
+          <w:bCs/>
+        </w:rPr>
+      </w:pPr>
+      <w:proofErr w:type="spellStart"/>
+      <w:r>
+        <w:t>getPassengerInfo</w:t>
+      </w:r>
+      <w:proofErr w:type="spellEnd"/>
+    </w:p>
+    <w:p>
+      <w:pPr>
+        <w:pStyle w:val="ListParagraph"/>
+        <w:numPr>
+          <w:ilvl w:val="2"/>
+          <w:numId w:val="4"/>
+        </w:numPr>
+        <w:rPr>
+          <w:b/>
+          <w:bCs/>
+        </w:rPr>
+      </w:pPr>
+      <w:r>
+        <w:t>This method is used to get the information about the passenger. It returns a String list in the order: First name, Last name, chosen seat, departure date</w:t>
+      </w:r>
+    </w:p>
+    <w:p>
+      <w:pPr>
+        <w:pStyle w:val="ListParagraph"/>
+        <w:numPr>
+          <w:ilvl w:val="1"/>
+          <w:numId w:val="4"/>
+        </w:numPr>
+        <w:rPr>
+          <w:b/>
+          <w:bCs/>
+        </w:rPr>
+      </w:pPr>
+      <w:proofErr w:type="spellStart"/>
+      <w:r>
+        <w:t>getTravelDate</w:t>
+      </w:r>
+      <w:proofErr w:type="spellEnd"/>
+    </w:p>
+    <w:p>
+      <w:pPr>
+        <w:pStyle w:val="ListParagraph"/>
+        <w:numPr>
+          <w:ilvl w:val="2"/>
+          <w:numId w:val="4"/>
+        </w:numPr>
+        <w:rPr>
+          <w:b/>
+          <w:bCs/>
+        </w:rPr>
+      </w:pPr>
+      <w:r>
+        <w:t>This method gets the travel date from the passenger and returns the plane object associated with that travel day</w:t>
+      </w:r>
+    </w:p>
+    <w:p>
+      <w:pPr>
+        <w:pStyle w:val="ListParagraph"/>
         <w:ind w:left="1440"/>
         <w:rPr>
           <w:b/>
@@ -1103,10 +1238,21 @@
         </w:numPr>
       </w:pPr>
       <w:r>
-        <w:t>String</w:t>
-      </w:r>
-      <w:r>
-        <w:t xml:space="preserve"> Month </w:t>
+        <w:rPr>
+          <w:u w:val="single"/>
+        </w:rPr>
+        <w:t>Static</w:t>
+      </w:r>
+      <w:r>
+        <w:t xml:space="preserve"> </w:t>
+      </w:r>
+      <w:proofErr w:type="spellStart"/>
+      <w:r>
+        <w:t>totalSeats</w:t>
+      </w:r>
+      <w:proofErr w:type="spellEnd"/>
+      <w:r>
+        <w:t xml:space="preserve"> </w:t>
       </w:r>
     </w:p>
     <w:p>
@@ -1117,11 +1263,13 @@
           <w:numId w:val="6"/>
         </w:numPr>
       </w:pPr>
-      <w:r>
-        <w:t xml:space="preserve">String </w:t>
-      </w:r>
-      <w:r>
-        <w:t xml:space="preserve">Weekday </w:t>
+      <w:proofErr w:type="gramStart"/>
+      <w:r>
+        <w:t>Double[</w:t>
+      </w:r>
+      <w:proofErr w:type="gramEnd"/>
+      <w:r>
+        <w:t>] prices</w:t>
       </w:r>
     </w:p>
     <w:p>
@@ -1132,14 +1280,14 @@
           <w:numId w:val="6"/>
         </w:numPr>
       </w:pPr>
-      <w:proofErr w:type="gramStart"/>
-      <w:r>
-        <w:t>Double[</w:t>
-      </w:r>
-      <w:proofErr w:type="gramEnd"/>
-      <w:r>
-        <w:t>] prices</w:t>
-      </w:r>
+      <w:r>
+        <w:t xml:space="preserve">String </w:t>
+      </w:r>
+      <w:proofErr w:type="spellStart"/>
+      <w:r>
+        <w:t>departureDate</w:t>
+      </w:r>
+      <w:proofErr w:type="spellEnd"/>
     </w:p>
     <w:p>
       <w:pPr>
@@ -1284,7 +1432,7 @@
         </w:numPr>
       </w:pPr>
       <w:r>
-        <w:t xml:space="preserve">Complex constructor1 takes in a month and a weekday and creates an empty array for adults, children, seniors and </w:t>
+        <w:t xml:space="preserve">Complex constructor takes in a month and a weekday and creates an empty array for adults, children, seniors and </w:t>
       </w:r>
       <w:proofErr w:type="spellStart"/>
       <w:r>
@@ -1313,12 +1461,9 @@
       </w:pPr>
       <w:proofErr w:type="spellStart"/>
       <w:r>
-        <w:t>convertWeekday</w:t>
-      </w:r>
-      <w:proofErr w:type="spellEnd"/>
-      <w:r>
-        <w:t xml:space="preserve"> </w:t>
-      </w:r>
+        <w:t>ToString</w:t>
+      </w:r>
+      <w:proofErr w:type="spellEnd"/>
     </w:p>
     <w:p>
       <w:pPr>
@@ -1329,7 +1474,7 @@
         </w:numPr>
       </w:pPr>
       <w:r>
-        <w:t>Changes a weekday from an int to a string</w:t>
+        <w:t>Lists information about the plane</w:t>
       </w:r>
     </w:p>
     <w:p>
@@ -1340,11 +1485,12 @@
           <w:numId w:val="6"/>
         </w:numPr>
       </w:pPr>
-      <w:proofErr w:type="spellStart"/>
-      <w:r>
-        <w:t>convertMonth</w:t>
-      </w:r>
-      <w:proofErr w:type="spellEnd"/>
+      <w:r>
+        <w:t>Getters and setters</w:t>
+      </w:r>
+      <w:r>
+        <w:t>0.</w:t>
+      </w:r>
     </w:p>
     <w:p>
       <w:pPr>
@@ -1354,8 +1500,208 @@
           <w:numId w:val="6"/>
         </w:numPr>
       </w:pPr>
-      <w:r>
-        <w:t>Changes a month from an int to a string.</w:t>
+      <w:proofErr w:type="spellStart"/>
+      <w:r>
+        <w:t>Get</w:t>
+      </w:r>
+      <w:r>
+        <w:t>C</w:t>
+      </w:r>
+      <w:r>
+        <w:t>hild</w:t>
+      </w:r>
+      <w:r>
+        <w:t>P</w:t>
+      </w:r>
+      <w:r>
+        <w:t>rice</w:t>
+      </w:r>
+      <w:proofErr w:type="spellEnd"/>
+    </w:p>
+    <w:p>
+      <w:pPr>
+        <w:pStyle w:val="ListParagraph"/>
+        <w:numPr>
+          <w:ilvl w:val="3"/>
+          <w:numId w:val="6"/>
+        </w:numPr>
+      </w:pPr>
+      <w:r>
+        <w:t xml:space="preserve">Return the second price in </w:t>
+      </w:r>
+      <w:proofErr w:type="spellStart"/>
+      <w:r>
+        <w:t>GetPrice</w:t>
+      </w:r>
+      <w:proofErr w:type="spellEnd"/>
+      <w:r>
+        <w:t xml:space="preserve"> </w:t>
+      </w:r>
+      <w:proofErr w:type="spellStart"/>
+      <w:proofErr w:type="gramStart"/>
+      <w:r>
+        <w:t>getPrice</w:t>
+      </w:r>
+      <w:proofErr w:type="spellEnd"/>
+      <w:r>
+        <w:t>(</w:t>
+      </w:r>
+      <w:proofErr w:type="gramEnd"/>
+      <w:r>
+        <w:t>)[1]</w:t>
+      </w:r>
+    </w:p>
+    <w:p>
+      <w:pPr>
+        <w:pStyle w:val="ListParagraph"/>
+        <w:numPr>
+          <w:ilvl w:val="2"/>
+          <w:numId w:val="6"/>
+        </w:numPr>
+      </w:pPr>
+      <w:proofErr w:type="spellStart"/>
+      <w:r>
+        <w:t>Get</w:t>
+      </w:r>
+      <w:r>
+        <w:t>A</w:t>
+      </w:r>
+      <w:r>
+        <w:t>dult</w:t>
+      </w:r>
+      <w:r>
+        <w:t>P</w:t>
+      </w:r>
+      <w:r>
+        <w:t>rice</w:t>
+      </w:r>
+      <w:proofErr w:type="spellEnd"/>
+      <w:r>
+        <w:t xml:space="preserve"> </w:t>
+      </w:r>
+    </w:p>
+    <w:p>
+      <w:pPr>
+        <w:pStyle w:val="ListParagraph"/>
+        <w:numPr>
+          <w:ilvl w:val="3"/>
+          <w:numId w:val="6"/>
+        </w:numPr>
+      </w:pPr>
+      <w:r>
+        <w:t xml:space="preserve">Return the first price in </w:t>
+      </w:r>
+      <w:proofErr w:type="spellStart"/>
+      <w:r>
+        <w:t>GetPrice</w:t>
+      </w:r>
+      <w:proofErr w:type="spellEnd"/>
+      <w:r>
+        <w:t xml:space="preserve"> </w:t>
+      </w:r>
+      <w:proofErr w:type="spellStart"/>
+      <w:proofErr w:type="gramStart"/>
+      <w:r>
+        <w:t>getPrice</w:t>
+      </w:r>
+      <w:proofErr w:type="spellEnd"/>
+      <w:r>
+        <w:t>(</w:t>
+      </w:r>
+      <w:proofErr w:type="gramEnd"/>
+      <w:r>
+        <w:t>)[0]</w:t>
+      </w:r>
+    </w:p>
+    <w:p>
+      <w:pPr>
+        <w:pStyle w:val="ListParagraph"/>
+        <w:numPr>
+          <w:ilvl w:val="2"/>
+          <w:numId w:val="6"/>
+        </w:numPr>
+      </w:pPr>
+      <w:proofErr w:type="spellStart"/>
+      <w:r>
+        <w:t>Get</w:t>
+      </w:r>
+      <w:r>
+        <w:t>S</w:t>
+      </w:r>
+      <w:r>
+        <w:t>enior</w:t>
+      </w:r>
+      <w:r>
+        <w:t>P</w:t>
+      </w:r>
+      <w:r>
+        <w:t>rice</w:t>
+      </w:r>
+      <w:proofErr w:type="spellEnd"/>
+      <w:r>
+        <w:t xml:space="preserve"> </w:t>
+      </w:r>
+    </w:p>
+    <w:p>
+      <w:pPr>
+        <w:pStyle w:val="ListParagraph"/>
+        <w:numPr>
+          <w:ilvl w:val="3"/>
+          <w:numId w:val="6"/>
+        </w:numPr>
+      </w:pPr>
+      <w:r>
+        <w:t xml:space="preserve">Return the third price in </w:t>
+      </w:r>
+      <w:proofErr w:type="spellStart"/>
+      <w:r>
+        <w:t>GetPrice</w:t>
+      </w:r>
+      <w:proofErr w:type="spellEnd"/>
+      <w:r>
+        <w:t xml:space="preserve"> </w:t>
+      </w:r>
+      <w:proofErr w:type="spellStart"/>
+      <w:proofErr w:type="gramStart"/>
+      <w:r>
+        <w:t>getPrice</w:t>
+      </w:r>
+      <w:proofErr w:type="spellEnd"/>
+      <w:r>
+        <w:t>(</w:t>
+      </w:r>
+      <w:proofErr w:type="gramEnd"/>
+      <w:r>
+        <w:t>)[2</w:t>
+      </w:r>
+      <w:r>
+        <w:t xml:space="preserve">] </w:t>
+      </w:r>
+    </w:p>
+    <w:p>
+      <w:pPr>
+        <w:pStyle w:val="ListParagraph"/>
+        <w:numPr>
+          <w:ilvl w:val="2"/>
+          <w:numId w:val="6"/>
+        </w:numPr>
+      </w:pPr>
+      <w:proofErr w:type="spellStart"/>
+      <w:r>
+        <w:t>GetDepartureDate</w:t>
+      </w:r>
+      <w:proofErr w:type="spellEnd"/>
+    </w:p>
+    <w:p>
+      <w:pPr>
+        <w:pStyle w:val="ListParagraph"/>
+        <w:numPr>
+          <w:ilvl w:val="3"/>
+          <w:numId w:val="6"/>
+        </w:numPr>
+      </w:pPr>
+      <w:r>
+        <w:t>Return the departure date in string format</w:t>
       </w:r>
     </w:p>
     <w:p>
@@ -1368,9 +1714,28 @@
       </w:pPr>
       <w:proofErr w:type="spellStart"/>
       <w:r>
-        <w:t>ToString</w:t>
-      </w:r>
-      <w:proofErr w:type="spellEnd"/>
+        <w:t>AddChild</w:t>
+      </w:r>
+      <w:proofErr w:type="spellEnd"/>
+      <w:r>
+        <w:t xml:space="preserve">, </w:t>
+      </w:r>
+      <w:proofErr w:type="spellStart"/>
+      <w:r>
+        <w:t>AddAdult</w:t>
+      </w:r>
+      <w:proofErr w:type="spellEnd"/>
+      <w:r>
+        <w:t xml:space="preserve">, </w:t>
+      </w:r>
+      <w:proofErr w:type="spellStart"/>
+      <w:r>
+        <w:t>AddSenior</w:t>
+      </w:r>
+      <w:proofErr w:type="spellEnd"/>
+      <w:r>
+        <w:t>:</w:t>
+      </w:r>
     </w:p>
     <w:p>
       <w:pPr>
@@ -1381,7 +1746,10 @@
         </w:numPr>
       </w:pPr>
       <w:r>
-        <w:t>List the prices, number of passengers, how many passengers, and the passenger sub types</w:t>
+        <w:t>Adds a child, adult, or senior to their respective lists</w:t>
+      </w:r>
+      <w:r>
+        <w:t>.</w:t>
       </w:r>
     </w:p>
     <w:p>
@@ -1392,12 +1760,11 @@
           <w:numId w:val="6"/>
         </w:numPr>
       </w:pPr>
-      <w:r>
-        <w:t>Getters and setters</w:t>
-      </w:r>
-      <w:r>
-        <w:t>0.</w:t>
-      </w:r>
+      <w:proofErr w:type="spellStart"/>
+      <w:r>
+        <w:t>ShowAvailableSeats</w:t>
+      </w:r>
+      <w:proofErr w:type="spellEnd"/>
     </w:p>
     <w:p>
       <w:pPr>
@@ -1407,56 +1774,23 @@
           <w:numId w:val="6"/>
         </w:numPr>
       </w:pPr>
-      <w:proofErr w:type="spellStart"/>
-      <w:r>
-        <w:t>Get</w:t>
-      </w:r>
-      <w:r>
-        <w:t>C</w:t>
-      </w:r>
-      <w:r>
-        <w:t>hild</w:t>
-      </w:r>
-      <w:r>
-        <w:t>P</w:t>
-      </w:r>
-      <w:r>
-        <w:t>rice</w:t>
-      </w:r>
-      <w:proofErr w:type="spellEnd"/>
-    </w:p>
-    <w:p>
-      <w:pPr>
-        <w:pStyle w:val="ListParagraph"/>
-        <w:numPr>
-          <w:ilvl w:val="3"/>
+      <w:r>
+        <w:t>This method prints out a list of all the available seats</w:t>
+      </w:r>
+    </w:p>
+    <w:p>
+      <w:pPr>
+        <w:pStyle w:val="ListParagraph"/>
+        <w:numPr>
+          <w:ilvl w:val="1"/>
           <w:numId w:val="6"/>
         </w:numPr>
       </w:pPr>
-      <w:r>
-        <w:t xml:space="preserve">Return the second price in </w:t>
-      </w:r>
-      <w:proofErr w:type="spellStart"/>
-      <w:r>
-        <w:t>GetPrice</w:t>
-      </w:r>
-      <w:proofErr w:type="spellEnd"/>
-      <w:r>
-        <w:t xml:space="preserve"> </w:t>
-      </w:r>
-      <w:proofErr w:type="spellStart"/>
-      <w:proofErr w:type="gramStart"/>
-      <w:r>
-        <w:t>getPrice</w:t>
-      </w:r>
-      <w:proofErr w:type="spellEnd"/>
-      <w:r>
-        <w:t>(</w:t>
-      </w:r>
-      <w:proofErr w:type="gramEnd"/>
-      <w:r>
-        <w:t>)[1]</w:t>
-      </w:r>
+      <w:proofErr w:type="spellStart"/>
+      <w:r>
+        <w:t>TakeSeat</w:t>
+      </w:r>
+      <w:proofErr w:type="spellEnd"/>
     </w:p>
     <w:p>
       <w:pPr>
@@ -1466,21 +1800,29 @@
           <w:numId w:val="6"/>
         </w:numPr>
       </w:pPr>
-      <w:proofErr w:type="spellStart"/>
-      <w:r>
-        <w:t>Get</w:t>
-      </w:r>
-      <w:r>
-        <w:t>A</w:t>
-      </w:r>
-      <w:r>
-        <w:t>dult</w:t>
-      </w:r>
-      <w:r>
-        <w:t>P</w:t>
-      </w:r>
-      <w:r>
-        <w:t>rice</w:t>
+      <w:r>
+        <w:t xml:space="preserve">This method takes a seat from </w:t>
+      </w:r>
+      <w:proofErr w:type="spellStart"/>
+      <w:r>
+        <w:t>available</w:t>
+      </w:r>
+      <w:r>
+        <w:t>Seats</w:t>
+      </w:r>
+      <w:proofErr w:type="spellEnd"/>
+      <w:r>
+        <w:t xml:space="preserve"> and puts it into </w:t>
+      </w:r>
+      <w:proofErr w:type="spellStart"/>
+      <w:r>
+        <w:t>taken</w:t>
+      </w:r>
+      <w:r>
+        <w:t>S</w:t>
+      </w:r>
+      <w:r>
+        <w:t>eats</w:t>
       </w:r>
       <w:proofErr w:type="spellEnd"/>
       <w:r>
@@ -1491,34 +1833,15 @@
       <w:pPr>
         <w:pStyle w:val="ListParagraph"/>
         <w:numPr>
-          <w:ilvl w:val="3"/>
+          <w:ilvl w:val="1"/>
           <w:numId w:val="6"/>
         </w:numPr>
       </w:pPr>
-      <w:r>
-        <w:t xml:space="preserve">Return the first price in </w:t>
-      </w:r>
-      <w:proofErr w:type="spellStart"/>
-      <w:r>
-        <w:t>GetPrice</w:t>
-      </w:r>
-      <w:proofErr w:type="spellEnd"/>
-      <w:r>
-        <w:t xml:space="preserve"> </w:t>
-      </w:r>
-      <w:proofErr w:type="spellStart"/>
-      <w:proofErr w:type="gramStart"/>
-      <w:r>
-        <w:t>getPrice</w:t>
-      </w:r>
-      <w:proofErr w:type="spellEnd"/>
-      <w:r>
-        <w:t>(</w:t>
-      </w:r>
-      <w:proofErr w:type="gramEnd"/>
-      <w:r>
-        <w:t>)[0]</w:t>
-      </w:r>
+      <w:proofErr w:type="spellStart"/>
+      <w:r>
+        <w:t>createWeekdayVariations</w:t>
+      </w:r>
+      <w:proofErr w:type="spellEnd"/>
     </w:p>
     <w:p>
       <w:pPr>
@@ -1528,62 +1851,34 @@
           <w:numId w:val="6"/>
         </w:numPr>
       </w:pPr>
-      <w:proofErr w:type="spellStart"/>
-      <w:r>
-        <w:t>Get</w:t>
-      </w:r>
-      <w:r>
-        <w:t>S</w:t>
-      </w:r>
-      <w:r>
-        <w:t>enior</w:t>
-      </w:r>
-      <w:r>
-        <w:t>P</w:t>
-      </w:r>
-      <w:r>
-        <w:t>rice</w:t>
-      </w:r>
-      <w:proofErr w:type="spellEnd"/>
-      <w:r>
-        <w:t xml:space="preserve"> </w:t>
-      </w:r>
-    </w:p>
-    <w:p>
-      <w:pPr>
-        <w:pStyle w:val="ListParagraph"/>
-        <w:numPr>
-          <w:ilvl w:val="3"/>
+      <w:r>
+        <w:t xml:space="preserve">This is a </w:t>
+      </w:r>
+      <w:r>
+        <w:rPr>
+          <w:b/>
+          <w:bCs/>
+          <w:u w:val="single"/>
+        </w:rPr>
+        <w:t>static</w:t>
+      </w:r>
+      <w:r>
+        <w:t xml:space="preserve"> method to create the price variations for the planes depending on their passenger age, weekday, and month</w:t>
+      </w:r>
+    </w:p>
+    <w:p>
+      <w:pPr>
+        <w:pStyle w:val="ListParagraph"/>
+        <w:numPr>
+          <w:ilvl w:val="1"/>
           <w:numId w:val="6"/>
         </w:numPr>
       </w:pPr>
-      <w:r>
-        <w:t xml:space="preserve">Return the third price in </w:t>
-      </w:r>
-      <w:proofErr w:type="spellStart"/>
-      <w:r>
-        <w:t>GetPrice</w:t>
-      </w:r>
-      <w:proofErr w:type="spellEnd"/>
-      <w:r>
-        <w:t xml:space="preserve"> </w:t>
-      </w:r>
-      <w:proofErr w:type="spellStart"/>
-      <w:proofErr w:type="gramStart"/>
-      <w:r>
-        <w:t>getPrice</w:t>
-      </w:r>
-      <w:proofErr w:type="spellEnd"/>
-      <w:r>
-        <w:t>(</w:t>
-      </w:r>
-      <w:proofErr w:type="gramEnd"/>
-      <w:r>
-        <w:t>)[2</w:t>
-      </w:r>
-      <w:r>
-        <w:t xml:space="preserve">] </w:t>
-      </w:r>
+      <w:proofErr w:type="spellStart"/>
+      <w:r>
+        <w:t>createSeatingChart</w:t>
+      </w:r>
+      <w:proofErr w:type="spellEnd"/>
     </w:p>
     <w:p>
       <w:pPr>
@@ -1593,192 +1888,6 @@
           <w:numId w:val="6"/>
         </w:numPr>
       </w:pPr>
-      <w:proofErr w:type="spellStart"/>
-      <w:r>
-        <w:t>GetNumberPassengers</w:t>
-      </w:r>
-      <w:proofErr w:type="spellEnd"/>
-    </w:p>
-    <w:p>
-      <w:pPr>
-        <w:pStyle w:val="ListParagraph"/>
-        <w:numPr>
-          <w:ilvl w:val="3"/>
-          <w:numId w:val="6"/>
-        </w:numPr>
-      </w:pPr>
-      <w:r>
-        <w:t>Returns the number of passengers on the plane (</w:t>
-      </w:r>
-      <w:proofErr w:type="spellStart"/>
-      <w:r>
-        <w:t>takenSeats.size</w:t>
-      </w:r>
-      <w:proofErr w:type="spellEnd"/>
-      <w:r>
-        <w:t>)</w:t>
-      </w:r>
-    </w:p>
-    <w:p>
-      <w:pPr>
-        <w:pStyle w:val="ListParagraph"/>
-        <w:numPr>
-          <w:ilvl w:val="1"/>
-          <w:numId w:val="6"/>
-        </w:numPr>
-      </w:pPr>
-      <w:proofErr w:type="spellStart"/>
-      <w:r>
-        <w:t>AddChild</w:t>
-      </w:r>
-      <w:proofErr w:type="spellEnd"/>
-      <w:r>
-        <w:t xml:space="preserve">, </w:t>
-      </w:r>
-      <w:proofErr w:type="spellStart"/>
-      <w:r>
-        <w:t>AddAdult</w:t>
-      </w:r>
-      <w:proofErr w:type="spellEnd"/>
-      <w:r>
-        <w:t xml:space="preserve">, </w:t>
-      </w:r>
-      <w:proofErr w:type="spellStart"/>
-      <w:r>
-        <w:t>AddSenior</w:t>
-      </w:r>
-      <w:proofErr w:type="spellEnd"/>
-      <w:r>
-        <w:t>:</w:t>
-      </w:r>
-    </w:p>
-    <w:p>
-      <w:pPr>
-        <w:pStyle w:val="ListParagraph"/>
-        <w:numPr>
-          <w:ilvl w:val="2"/>
-          <w:numId w:val="6"/>
-        </w:numPr>
-      </w:pPr>
-      <w:r>
-        <w:t>Adds a child, adult, or senior to their respective lists</w:t>
-      </w:r>
-      <w:r>
-        <w:t>.</w:t>
-      </w:r>
-    </w:p>
-    <w:p>
-      <w:pPr>
-        <w:pStyle w:val="ListParagraph"/>
-        <w:numPr>
-          <w:ilvl w:val="1"/>
-          <w:numId w:val="6"/>
-        </w:numPr>
-      </w:pPr>
-      <w:proofErr w:type="spellStart"/>
-      <w:r>
-        <w:t>ShowAvailableSeats</w:t>
-      </w:r>
-      <w:proofErr w:type="spellEnd"/>
-    </w:p>
-    <w:p>
-      <w:pPr>
-        <w:pStyle w:val="ListParagraph"/>
-        <w:numPr>
-          <w:ilvl w:val="2"/>
-          <w:numId w:val="6"/>
-        </w:numPr>
-      </w:pPr>
-      <w:r>
-        <w:t>This method prints out a list of all the available seats</w:t>
-      </w:r>
-    </w:p>
-    <w:p>
-      <w:pPr>
-        <w:pStyle w:val="ListParagraph"/>
-        <w:numPr>
-          <w:ilvl w:val="1"/>
-          <w:numId w:val="6"/>
-        </w:numPr>
-      </w:pPr>
-      <w:proofErr w:type="spellStart"/>
-      <w:r>
-        <w:t>TakeSeat</w:t>
-      </w:r>
-      <w:proofErr w:type="spellEnd"/>
-    </w:p>
-    <w:p>
-      <w:pPr>
-        <w:pStyle w:val="ListParagraph"/>
-        <w:numPr>
-          <w:ilvl w:val="2"/>
-          <w:numId w:val="6"/>
-        </w:numPr>
-      </w:pPr>
-      <w:r>
-        <w:lastRenderedPageBreak/>
-        <w:t>This method takes a seat from the available list and puts it into the taken seats list</w:t>
-      </w:r>
-    </w:p>
-    <w:p>
-      <w:pPr>
-        <w:pStyle w:val="ListParagraph"/>
-        <w:numPr>
-          <w:ilvl w:val="1"/>
-          <w:numId w:val="6"/>
-        </w:numPr>
-      </w:pPr>
-      <w:proofErr w:type="spellStart"/>
-      <w:r>
-        <w:t>createWeekdayVariations</w:t>
-      </w:r>
-      <w:proofErr w:type="spellEnd"/>
-    </w:p>
-    <w:p>
-      <w:pPr>
-        <w:pStyle w:val="ListParagraph"/>
-        <w:numPr>
-          <w:ilvl w:val="2"/>
-          <w:numId w:val="6"/>
-        </w:numPr>
-      </w:pPr>
-      <w:r>
-        <w:t xml:space="preserve">This is a </w:t>
-      </w:r>
-      <w:r>
-        <w:rPr>
-          <w:b/>
-          <w:bCs/>
-          <w:u w:val="single"/>
-        </w:rPr>
-        <w:t>static</w:t>
-      </w:r>
-      <w:r>
-        <w:t xml:space="preserve"> method to create the price variations for the planes depending on their passenger age, weekday, and month</w:t>
-      </w:r>
-    </w:p>
-    <w:p>
-      <w:pPr>
-        <w:pStyle w:val="ListParagraph"/>
-        <w:numPr>
-          <w:ilvl w:val="1"/>
-          <w:numId w:val="6"/>
-        </w:numPr>
-      </w:pPr>
-      <w:proofErr w:type="spellStart"/>
-      <w:r>
-        <w:t>createSeatingChart</w:t>
-      </w:r>
-      <w:proofErr w:type="spellEnd"/>
-    </w:p>
-    <w:p>
-      <w:pPr>
-        <w:pStyle w:val="ListParagraph"/>
-        <w:numPr>
-          <w:ilvl w:val="2"/>
-          <w:numId w:val="6"/>
-        </w:numPr>
-      </w:pPr>
       <w:r>
         <w:t xml:space="preserve">This is a </w:t>
       </w:r>
@@ -1823,6 +1932,17 @@
       <w:r>
         <w:t xml:space="preserve">This class is to help take care of the scheduling of planes. It was originally part of the </w:t>
       </w:r>
+      <w:r>
+        <w:t xml:space="preserve">Plane </w:t>
+      </w:r>
+      <w:proofErr w:type="gramStart"/>
+      <w:r>
+        <w:t>class,</w:t>
+      </w:r>
+      <w:proofErr w:type="gramEnd"/>
+      <w:r>
+        <w:t xml:space="preserve"> however it was split up to make it easier to understand. </w:t>
+      </w:r>
     </w:p>
     <w:p>
       <w:pPr>
@@ -1888,7 +2008,7 @@
         </w:numPr>
       </w:pPr>
       <w:r>
-        <w:t xml:space="preserve">Static void </w:t>
+        <w:t xml:space="preserve">Private </w:t>
       </w:r>
       <w:proofErr w:type="spellStart"/>
       <w:r>
@@ -1924,9 +2044,6 @@
           <w:numId w:val="7"/>
         </w:numPr>
       </w:pPr>
-      <w:r>
-        <w:t xml:space="preserve">Static void </w:t>
-      </w:r>
       <w:proofErr w:type="spellStart"/>
       <w:r>
         <w:t>updateSchedule</w:t>
@@ -1954,7 +2071,7 @@
         </w:numPr>
       </w:pPr>
       <w:r>
-        <w:t xml:space="preserve">Static void </w:t>
+        <w:t xml:space="preserve">Private </w:t>
       </w:r>
       <w:proofErr w:type="spellStart"/>
       <w:r>
@@ -1991,11 +2108,17 @@
         </w:numPr>
       </w:pPr>
       <w:r>
-        <w:t xml:space="preserve">Static void </w:t>
-      </w:r>
-      <w:proofErr w:type="spellStart"/>
-      <w:r>
-        <w:t>removeMonthFromSchule</w:t>
+        <w:t xml:space="preserve">Private </w:t>
+      </w:r>
+      <w:proofErr w:type="spellStart"/>
+      <w:r>
+        <w:t>removeMonthFromSch</w:t>
+      </w:r>
+      <w:r>
+        <w:t>ed</w:t>
+      </w:r>
+      <w:r>
+        <w:t>ule</w:t>
       </w:r>
       <w:proofErr w:type="spellEnd"/>
       <w:r>
@@ -2016,6 +2139,154 @@
     </w:p>
     <w:p>
       <w:pPr>
+        <w:pStyle w:val="ListParagraph"/>
+        <w:numPr>
+          <w:ilvl w:val="1"/>
+          <w:numId w:val="7"/>
+        </w:numPr>
+      </w:pPr>
+      <w:r>
+        <w:t>Getters and setters</w:t>
+      </w:r>
+    </w:p>
+    <w:p>
+      <w:pPr>
+        <w:pStyle w:val="ListParagraph"/>
+        <w:numPr>
+          <w:ilvl w:val="2"/>
+          <w:numId w:val="7"/>
+        </w:numPr>
+      </w:pPr>
+      <w:proofErr w:type="spellStart"/>
+      <w:proofErr w:type="gramStart"/>
+      <w:r>
+        <w:t>getSchedule</w:t>
+      </w:r>
+      <w:proofErr w:type="spellEnd"/>
+      <w:r>
+        <w:t>(</w:t>
+      </w:r>
+      <w:proofErr w:type="gramEnd"/>
+      <w:r>
+        <w:t>)</w:t>
+      </w:r>
+    </w:p>
+    <w:p>
+      <w:pPr>
+        <w:pStyle w:val="ListParagraph"/>
+        <w:numPr>
+          <w:ilvl w:val="2"/>
+          <w:numId w:val="7"/>
+        </w:numPr>
+      </w:pPr>
+      <w:proofErr w:type="spellStart"/>
+      <w:proofErr w:type="gramStart"/>
+      <w:r>
+        <w:t>setSchedule</w:t>
+      </w:r>
+      <w:proofErr w:type="spellEnd"/>
+      <w:r>
+        <w:t>(</w:t>
+      </w:r>
+      <w:proofErr w:type="gramEnd"/>
+      <w:r>
+        <w:t>)</w:t>
+      </w:r>
+    </w:p>
+    <w:p>
+      <w:pPr>
+        <w:pStyle w:val="ListParagraph"/>
+        <w:numPr>
+          <w:ilvl w:val="2"/>
+          <w:numId w:val="7"/>
+        </w:numPr>
+      </w:pPr>
+      <w:proofErr w:type="spellStart"/>
+      <w:proofErr w:type="gramStart"/>
+      <w:r>
+        <w:t>getPlane</w:t>
+      </w:r>
+      <w:proofErr w:type="spellEnd"/>
+      <w:r>
+        <w:t>(</w:t>
+      </w:r>
+      <w:proofErr w:type="gramEnd"/>
+      <w:r>
+        <w:t>day, month)</w:t>
+      </w:r>
+    </w:p>
+    <w:p>
+      <w:pPr>
+        <w:pStyle w:val="ListParagraph"/>
+        <w:numPr>
+          <w:ilvl w:val="3"/>
+          <w:numId w:val="7"/>
+        </w:numPr>
+      </w:pPr>
+      <w:r>
+        <w:t xml:space="preserve">Gets a plane for a given day and month choice </w:t>
+      </w:r>
+    </w:p>
+    <w:p>
+      <w:pPr>
+        <w:pStyle w:val="ListParagraph"/>
+        <w:numPr>
+          <w:ilvl w:val="4"/>
+          <w:numId w:val="7"/>
+        </w:numPr>
+      </w:pPr>
+      <w:r>
+        <w:t>Day – any day within the month</w:t>
+      </w:r>
+    </w:p>
+    <w:p>
+      <w:pPr>
+        <w:pStyle w:val="ListParagraph"/>
+        <w:numPr>
+          <w:ilvl w:val="4"/>
+          <w:numId w:val="7"/>
+        </w:numPr>
+      </w:pPr>
+      <w:r>
+        <w:t>Month – either this month (1) or next month (2)</w:t>
+      </w:r>
+    </w:p>
+    <w:p>
+      <w:pPr>
+        <w:pStyle w:val="ListParagraph"/>
+        <w:numPr>
+          <w:ilvl w:val="2"/>
+          <w:numId w:val="7"/>
+        </w:numPr>
+      </w:pPr>
+      <w:proofErr w:type="spellStart"/>
+      <w:proofErr w:type="gramStart"/>
+      <w:r>
+        <w:t>getPlane</w:t>
+      </w:r>
+      <w:proofErr w:type="spellEnd"/>
+      <w:r>
+        <w:t>(</w:t>
+      </w:r>
+      <w:proofErr w:type="gramEnd"/>
+      <w:r>
+        <w:t>day, month, year)</w:t>
+      </w:r>
+    </w:p>
+    <w:p>
+      <w:pPr>
+        <w:pStyle w:val="ListParagraph"/>
+        <w:numPr>
+          <w:ilvl w:val="3"/>
+          <w:numId w:val="7"/>
+        </w:numPr>
+      </w:pPr>
+      <w:r>
+        <w:t>Gets a plane for the given day month year</w:t>
+      </w:r>
+    </w:p>
+    <w:p>
+      <w:pPr>
         <w:jc w:val="left"/>
         <w:rPr>
           <w:b/>
@@ -2088,7 +2359,10 @@
       </w:r>
       <w:proofErr w:type="gramEnd"/>
       <w:r>
-        <w:t xml:space="preserve"> allows us freedom to make changes depending on if someone is an adult, child, or senior. </w:t>
+        <w:t xml:space="preserve"> allows us freedom to make changes depending on if </w:t>
+      </w:r>
+      <w:r>
+        <w:t xml:space="preserve">someone is an adult, child, or senior. </w:t>
       </w:r>
     </w:p>
     <w:p>
@@ -2417,9 +2691,36 @@
       </w:pPr>
       <w:proofErr w:type="spellStart"/>
       <w:r>
-        <w:t>getFullName</w:t>
-      </w:r>
-      <w:proofErr w:type="spellEnd"/>
+        <w:t>setSeat</w:t>
+      </w:r>
+      <w:proofErr w:type="spellEnd"/>
+      <w:r>
+        <w:t xml:space="preserve">, </w:t>
+      </w:r>
+      <w:proofErr w:type="spellStart"/>
+      <w:r>
+        <w:t>setFirstName</w:t>
+      </w:r>
+      <w:proofErr w:type="spellEnd"/>
+      <w:r>
+        <w:t xml:space="preserve">, </w:t>
+      </w:r>
+      <w:proofErr w:type="spellStart"/>
+      <w:r>
+        <w:t>setLastName</w:t>
+      </w:r>
+      <w:proofErr w:type="spellEnd"/>
+      <w:r>
+        <w:t xml:space="preserve">, </w:t>
+      </w:r>
+      <w:proofErr w:type="spellStart"/>
+      <w:r>
+        <w:t>setDepartureDate</w:t>
+      </w:r>
+      <w:proofErr w:type="spellEnd"/>
+      <w:r>
+        <w:t xml:space="preserve"> </w:t>
+      </w:r>
     </w:p>
     <w:p>
       <w:pPr>
@@ -2431,29 +2732,8 @@
         <w:jc w:val="left"/>
       </w:pPr>
       <w:r>
-        <w:t xml:space="preserve">Returns </w:t>
-      </w:r>
-      <w:proofErr w:type="spellStart"/>
-      <w:r>
-        <w:t>firstName</w:t>
-      </w:r>
-      <w:proofErr w:type="spellEnd"/>
-      <w:r>
-        <w:t xml:space="preserve"> + </w:t>
-      </w:r>
-      <w:proofErr w:type="gramStart"/>
-      <w:r>
-        <w:t>“ “</w:t>
-      </w:r>
-      <w:proofErr w:type="gramEnd"/>
-      <w:r>
-        <w:t xml:space="preserve"> + </w:t>
-      </w:r>
-      <w:proofErr w:type="spellStart"/>
-      <w:r>
-        <w:t>lastName</w:t>
-      </w:r>
-      <w:proofErr w:type="spellEnd"/>
+        <w:t xml:space="preserve">sets the information linked to the given variable </w:t>
+      </w:r>
     </w:p>
     <w:p>
       <w:pPr>
@@ -2466,31 +2746,7 @@
       </w:pPr>
       <w:proofErr w:type="spellStart"/>
       <w:r>
-        <w:t>setSeat</w:t>
-      </w:r>
-      <w:proofErr w:type="spellEnd"/>
-      <w:r>
-        <w:t xml:space="preserve">, </w:t>
-      </w:r>
-      <w:proofErr w:type="spellStart"/>
-      <w:r>
-        <w:t>setFirstName</w:t>
-      </w:r>
-      <w:proofErr w:type="spellEnd"/>
-      <w:r>
-        <w:t xml:space="preserve">, </w:t>
-      </w:r>
-      <w:proofErr w:type="spellStart"/>
-      <w:r>
-        <w:t>setLastName</w:t>
-      </w:r>
-      <w:proofErr w:type="spellEnd"/>
-      <w:r>
-        <w:t xml:space="preserve">, </w:t>
-      </w:r>
-      <w:proofErr w:type="spellStart"/>
-      <w:r>
-        <w:t>setDepartureDate</w:t>
+        <w:t>setTicketNumber</w:t>
       </w:r>
       <w:proofErr w:type="spellEnd"/>
       <w:r>
@@ -2507,7 +2763,39 @@
         <w:jc w:val="left"/>
       </w:pPr>
       <w:r>
-        <w:t xml:space="preserve">sets the information linked to the given variable </w:t>
+        <w:t>sets the ticket number</w:t>
+      </w:r>
+    </w:p>
+    <w:p>
+      <w:pPr>
+        <w:pStyle w:val="ListParagraph"/>
+        <w:numPr>
+          <w:ilvl w:val="3"/>
+          <w:numId w:val="1"/>
+        </w:numPr>
+        <w:jc w:val="left"/>
+      </w:pPr>
+      <w:r>
+        <w:t xml:space="preserve">ticket number should be hard to </w:t>
+      </w:r>
+      <w:proofErr w:type="gramStart"/>
+      <w:r>
+        <w:t>set,</w:t>
+      </w:r>
+      <w:proofErr w:type="gramEnd"/>
+      <w:r>
+        <w:t xml:space="preserve"> therefore this should be a </w:t>
+      </w:r>
+      <w:r>
+        <w:rPr>
+          <w:b/>
+          <w:bCs/>
+          <w:u w:val="single"/>
+        </w:rPr>
+        <w:t>protected</w:t>
+      </w:r>
+      <w:r>
+        <w:t xml:space="preserve"> method.</w:t>
       </w:r>
     </w:p>
     <w:p>
@@ -2521,12 +2809,9 @@
       </w:pPr>
       <w:proofErr w:type="spellStart"/>
       <w:r>
-        <w:t>setTicketNumber</w:t>
-      </w:r>
-      <w:proofErr w:type="spellEnd"/>
-      <w:r>
-        <w:t xml:space="preserve"> </w:t>
-      </w:r>
+        <w:t>setNumberOfPassengers</w:t>
+      </w:r>
+      <w:proofErr w:type="spellEnd"/>
     </w:p>
     <w:p>
       <w:pPr>
@@ -2538,7 +2823,7 @@
         <w:jc w:val="left"/>
       </w:pPr>
       <w:r>
-        <w:t>sets the ticket number</w:t>
+        <w:t>sets the number of passengers</w:t>
       </w:r>
     </w:p>
     <w:p>
@@ -2549,17 +2834,13 @@
           <w:numId w:val="1"/>
         </w:numPr>
         <w:jc w:val="left"/>
-      </w:pPr>
-      <w:r>
-        <w:t xml:space="preserve">ticket number should be hard to </w:t>
-      </w:r>
-      <w:proofErr w:type="gramStart"/>
-      <w:r>
-        <w:t>set,</w:t>
-      </w:r>
-      <w:proofErr w:type="gramEnd"/>
-      <w:r>
-        <w:t xml:space="preserve"> therefore this should be a </w:t>
+        <w:rPr>
+          <w:b/>
+          <w:bCs/>
+        </w:rPr>
+      </w:pPr>
+      <w:r>
+        <w:t xml:space="preserve">This is a </w:t>
       </w:r>
       <w:r>
         <w:rPr>
@@ -2567,10 +2848,13 @@
           <w:bCs/>
           <w:u w:val="single"/>
         </w:rPr>
-        <w:t>protected</w:t>
+        <w:t>protected static</w:t>
       </w:r>
       <w:r>
         <w:t xml:space="preserve"> method.</w:t>
+      </w:r>
+      <w:r>
+        <w:t xml:space="preserve"> </w:t>
       </w:r>
     </w:p>
     <w:p>
@@ -2581,10 +2865,14 @@
           <w:numId w:val="1"/>
         </w:numPr>
         <w:jc w:val="left"/>
-      </w:pPr>
-      <w:proofErr w:type="spellStart"/>
-      <w:r>
-        <w:t>setNumberOfPassengers</w:t>
+        <w:rPr>
+          <w:b/>
+          <w:bCs/>
+        </w:rPr>
+      </w:pPr>
+      <w:proofErr w:type="spellStart"/>
+      <w:r>
+        <w:t>addPassenger</w:t>
       </w:r>
       <w:proofErr w:type="spellEnd"/>
     </w:p>
@@ -2596,69 +2884,6 @@
           <w:numId w:val="1"/>
         </w:numPr>
         <w:jc w:val="left"/>
-      </w:pPr>
-      <w:r>
-        <w:t>sets the number of passengers</w:t>
-      </w:r>
-    </w:p>
-    <w:p>
-      <w:pPr>
-        <w:pStyle w:val="ListParagraph"/>
-        <w:numPr>
-          <w:ilvl w:val="3"/>
-          <w:numId w:val="1"/>
-        </w:numPr>
-        <w:jc w:val="left"/>
-        <w:rPr>
-          <w:b/>
-          <w:bCs/>
-        </w:rPr>
-      </w:pPr>
-      <w:r>
-        <w:t xml:space="preserve">This is a </w:t>
-      </w:r>
-      <w:r>
-        <w:rPr>
-          <w:b/>
-          <w:bCs/>
-          <w:u w:val="single"/>
-        </w:rPr>
-        <w:t>protected static</w:t>
-      </w:r>
-      <w:r>
-        <w:t xml:space="preserve"> method.</w:t>
-      </w:r>
-      <w:r>
-        <w:t xml:space="preserve"> </w:t>
-      </w:r>
-    </w:p>
-    <w:p>
-      <w:pPr>
-        <w:pStyle w:val="ListParagraph"/>
-        <w:numPr>
-          <w:ilvl w:val="2"/>
-          <w:numId w:val="1"/>
-        </w:numPr>
-        <w:jc w:val="left"/>
-        <w:rPr>
-          <w:b/>
-          <w:bCs/>
-        </w:rPr>
-      </w:pPr>
-      <w:proofErr w:type="spellStart"/>
-      <w:r>
-        <w:t>addPassenger</w:t>
-      </w:r>
-      <w:proofErr w:type="spellEnd"/>
-    </w:p>
-    <w:p>
-      <w:pPr>
-        <w:pStyle w:val="ListParagraph"/>
-        <w:numPr>
-          <w:ilvl w:val="3"/>
-          <w:numId w:val="1"/>
-        </w:numPr>
-        <w:jc w:val="left"/>
         <w:rPr>
           <w:b/>
           <w:bCs/>
@@ -2756,10 +2981,7 @@
         <w:t>Variables:</w:t>
       </w:r>
       <w:r>
-        <w:t xml:space="preserve"> </w:t>
-      </w:r>
-      <w:r>
-        <w:t>(All variables are private)</w:t>
+        <w:t xml:space="preserve"> (All variables are private)</w:t>
       </w:r>
     </w:p>
     <w:p>
@@ -3042,7 +3264,10 @@
       </w:r>
       <w:proofErr w:type="spellStart"/>
       <w:r>
-        <w:t>super.getNumberOfPassengers</w:t>
+        <w:t>Passenger.</w:t>
+      </w:r>
+      <w:r>
+        <w:t>getNumberOfPassengers</w:t>
       </w:r>
       <w:proofErr w:type="spellEnd"/>
       <w:r>
@@ -3318,7 +3543,16 @@
       </w:pPr>
       <w:proofErr w:type="spellStart"/>
       <w:r>
-        <w:t>getNamesOfAccopanyingChildren</w:t>
+        <w:t>print</w:t>
+      </w:r>
+      <w:r>
+        <w:t>Acco</w:t>
+      </w:r>
+      <w:r>
+        <w:t>m</w:t>
+      </w:r>
+      <w:r>
+        <w:t>panyingChildren</w:t>
       </w:r>
       <w:proofErr w:type="spellEnd"/>
     </w:p>
@@ -3380,6 +3614,7 @@
       </w:pPr>
       <w:proofErr w:type="spellStart"/>
       <w:r>
+        <w:lastRenderedPageBreak/>
         <w:t>ToString</w:t>
       </w:r>
       <w:proofErr w:type="spellEnd"/>
@@ -3398,7 +3633,6 @@
         </w:rPr>
       </w:pPr>
       <w:r>
-        <w:lastRenderedPageBreak/>
         <w:t xml:space="preserve">This to string method will be a </w:t>
       </w:r>
       <w:proofErr w:type="gramStart"/>
@@ -3477,27 +3711,90 @@
       <w:proofErr w:type="spellEnd"/>
       <w:proofErr w:type="gramEnd"/>
       <w:r>
-        <w:t xml:space="preserve"> + “ is traveling with “ + this.</w:t>
+        <w:t xml:space="preserve"> + “ is traveling with “ + this. </w:t>
+      </w:r>
+      <w:proofErr w:type="spellStart"/>
+      <w:proofErr w:type="gramStart"/>
+      <w:r>
+        <w:t>getNumberOfAccompanyingChildren</w:t>
+      </w:r>
+      <w:proofErr w:type="spellEnd"/>
+      <w:r>
+        <w:t>(</w:t>
+      </w:r>
+      <w:proofErr w:type="gramEnd"/>
+      <w:r>
+        <w:t>) + “children.”</w:t>
       </w:r>
       <w:r>
         <w:t xml:space="preserve"> </w:t>
       </w:r>
-      <w:proofErr w:type="spellStart"/>
+    </w:p>
+    <w:p>
+      <w:pPr>
+        <w:pStyle w:val="ListParagraph"/>
+        <w:numPr>
+          <w:ilvl w:val="1"/>
+          <w:numId w:val="5"/>
+        </w:numPr>
+        <w:jc w:val="left"/>
+        <w:rPr>
+          <w:b/>
+          <w:bCs/>
+        </w:rPr>
+      </w:pPr>
+      <w:proofErr w:type="spellStart"/>
+      <w:r>
+        <w:t>AddChild</w:t>
+      </w:r>
+      <w:proofErr w:type="spellEnd"/>
+    </w:p>
+    <w:p>
+      <w:pPr>
+        <w:pStyle w:val="ListParagraph"/>
+        <w:numPr>
+          <w:ilvl w:val="2"/>
+          <w:numId w:val="5"/>
+        </w:numPr>
+        <w:jc w:val="left"/>
+        <w:rPr>
+          <w:b/>
+          <w:bCs/>
+        </w:rPr>
+      </w:pPr>
+      <w:r>
+        <w:t xml:space="preserve">This method uses </w:t>
+      </w:r>
       <w:proofErr w:type="gramStart"/>
       <w:r>
-        <w:t>getNumberOfAccompanyingChildren</w:t>
-      </w:r>
-      <w:proofErr w:type="spellEnd"/>
-      <w:r>
-        <w:t>(</w:t>
+        <w:t>the .add</w:t>
       </w:r>
       <w:proofErr w:type="gramEnd"/>
       <w:r>
-        <w:t>) + “children.”</w:t>
-      </w:r>
+        <w:t xml:space="preserve"> method for the </w:t>
+      </w:r>
+      <w:proofErr w:type="spellStart"/>
+      <w:r>
+        <w:t>ArrayList</w:t>
+      </w:r>
+      <w:proofErr w:type="spellEnd"/>
       <w:r>
         <w:t xml:space="preserve"> </w:t>
       </w:r>
+      <w:proofErr w:type="spellStart"/>
+      <w:r>
+        <w:t>acco</w:t>
+      </w:r>
+      <w:r>
+        <w:t>m</w:t>
+      </w:r>
+      <w:r>
+        <w:t>panyingChildren</w:t>
+      </w:r>
+      <w:proofErr w:type="spellEnd"/>
+      <w:r>
+        <w:t xml:space="preserve"> and is used to add a child object to the adult. </w:t>
+      </w:r>
     </w:p>
     <w:p>
       <w:pPr>
@@ -3514,9 +3811,12 @@
       </w:pPr>
       <w:proofErr w:type="spellStart"/>
       <w:r>
-        <w:t>AddChild</w:t>
-      </w:r>
-      <w:proofErr w:type="spellEnd"/>
+        <w:t>RemoveChild</w:t>
+      </w:r>
+      <w:proofErr w:type="spellEnd"/>
+      <w:r>
+        <w:t xml:space="preserve"> </w:t>
+      </w:r>
     </w:p>
     <w:p>
       <w:pPr>
@@ -3532,83 +3832,14 @@
         </w:rPr>
       </w:pPr>
       <w:r>
-        <w:t xml:space="preserve">This method uses </w:t>
+        <w:t xml:space="preserve">Literally just put //TODO: Future improvement. For </w:t>
       </w:r>
       <w:proofErr w:type="gramStart"/>
       <w:r>
-        <w:t>the .add</w:t>
+        <w:t>now</w:t>
       </w:r>
       <w:proofErr w:type="gramEnd"/>
       <w:r>
-        <w:t xml:space="preserve"> method for the </w:t>
-      </w:r>
-      <w:proofErr w:type="spellStart"/>
-      <w:r>
-        <w:t>ArrayList</w:t>
-      </w:r>
-      <w:proofErr w:type="spellEnd"/>
-      <w:r>
-        <w:t xml:space="preserve"> </w:t>
-      </w:r>
-      <w:proofErr w:type="spellStart"/>
-      <w:r>
-        <w:t>acco</w:t>
-      </w:r>
-      <w:r>
-        <w:t>m</w:t>
-      </w:r>
-      <w:r>
-        <w:t>panyingChildren</w:t>
-      </w:r>
-      <w:proofErr w:type="spellEnd"/>
-      <w:r>
-        <w:t xml:space="preserve"> and is used to add a child object to the adult. </w:t>
-      </w:r>
-    </w:p>
-    <w:p>
-      <w:pPr>
-        <w:pStyle w:val="ListParagraph"/>
-        <w:numPr>
-          <w:ilvl w:val="1"/>
-          <w:numId w:val="5"/>
-        </w:numPr>
-        <w:jc w:val="left"/>
-        <w:rPr>
-          <w:b/>
-          <w:bCs/>
-        </w:rPr>
-      </w:pPr>
-      <w:proofErr w:type="spellStart"/>
-      <w:r>
-        <w:t>RemoveChild</w:t>
-      </w:r>
-      <w:proofErr w:type="spellEnd"/>
-      <w:r>
-        <w:t xml:space="preserve"> </w:t>
-      </w:r>
-    </w:p>
-    <w:p>
-      <w:pPr>
-        <w:pStyle w:val="ListParagraph"/>
-        <w:numPr>
-          <w:ilvl w:val="2"/>
-          <w:numId w:val="5"/>
-        </w:numPr>
-        <w:jc w:val="left"/>
-        <w:rPr>
-          <w:b/>
-          <w:bCs/>
-        </w:rPr>
-      </w:pPr>
-      <w:r>
-        <w:t xml:space="preserve">Literally just put //TODO: Future improvement. For </w:t>
-      </w:r>
-      <w:proofErr w:type="gramStart"/>
-      <w:r>
-        <w:t>now</w:t>
-      </w:r>
-      <w:proofErr w:type="gramEnd"/>
-      <w:r>
         <w:t xml:space="preserve"> you’re stuck with all your kids!</w:t>
       </w:r>
     </w:p>
@@ -3627,14 +3858,14 @@
         <w:rPr>
           <w:b/>
           <w:bCs/>
-          <w:highlight w:val="green"/>
-        </w:rPr>
-      </w:pPr>
-      <w:r>
-        <w:rPr>
-          <w:b/>
-          <w:bCs/>
-          <w:highlight w:val="green"/>
+          <w:highlight w:val="red"/>
+        </w:rPr>
+      </w:pPr>
+      <w:r>
+        <w:rPr>
+          <w:b/>
+          <w:bCs/>
+          <w:highlight w:val="red"/>
         </w:rPr>
         <w:br w:type="page"/>
       </w:r>
@@ -3888,7 +4119,7 @@
         </w:rPr>
       </w:pPr>
       <w:r>
-        <w:t>Example of medium constructor:</w:t>
+        <w:t>Example complex constructor:</w:t>
       </w:r>
     </w:p>
     <w:p>
@@ -3904,13 +4135,8 @@
           <w:bCs/>
         </w:rPr>
       </w:pPr>
-      <w:proofErr w:type="gramStart"/>
-      <w:r>
-        <w:t>Child(</w:t>
-      </w:r>
-      <w:proofErr w:type="gramEnd"/>
-      <w:r>
-        <w:t xml:space="preserve">String first, String last, String </w:t>
+      <w:r>
+        <w:t xml:space="preserve">Child(String first, String last, String </w:t>
       </w:r>
       <w:proofErr w:type="spellStart"/>
       <w:r>
@@ -3926,19 +4152,55 @@
       </w:r>
       <w:proofErr w:type="spellEnd"/>
       <w:r>
-        <w:t xml:space="preserve">, Boolean </w:t>
-      </w:r>
-      <w:proofErr w:type="spellStart"/>
-      <w:r>
-        <w:t>isAlone</w:t>
-      </w:r>
-      <w:proofErr w:type="spellEnd"/>
-      <w:r>
         <w:t>){</w:t>
       </w:r>
       <w:r>
         <w:br/>
-        <w:t xml:space="preserve">       this(first, last, </w:t>
+        <w:t xml:space="preserve">       </w:t>
+      </w:r>
+      <w:proofErr w:type="spellStart"/>
+      <w:r>
+        <w:t>Passenger.addPassenger</w:t>
+      </w:r>
+      <w:proofErr w:type="spellEnd"/>
+      <w:r>
+        <w:t>();</w:t>
+      </w:r>
+      <w:r>
+        <w:br/>
+        <w:t xml:space="preserve">       </w:t>
+      </w:r>
+      <w:proofErr w:type="spellStart"/>
+      <w:r>
+        <w:t>super.setFirstName</w:t>
+      </w:r>
+      <w:proofErr w:type="spellEnd"/>
+      <w:r>
+        <w:t>(first);</w:t>
+      </w:r>
+      <w:r>
+        <w:br/>
+        <w:t xml:space="preserve">       </w:t>
+      </w:r>
+      <w:proofErr w:type="spellStart"/>
+      <w:r>
+        <w:t>super.setLastName</w:t>
+      </w:r>
+      <w:proofErr w:type="spellEnd"/>
+      <w:r>
+        <w:t>(last);</w:t>
+      </w:r>
+      <w:r>
+        <w:br/>
+        <w:t xml:space="preserve">       </w:t>
+      </w:r>
+      <w:proofErr w:type="spellStart"/>
+      <w:r>
+        <w:t>super.setSeat</w:t>
+      </w:r>
+      <w:proofErr w:type="spellEnd"/>
+      <w:r>
+        <w:t>(</w:t>
       </w:r>
       <w:proofErr w:type="spellStart"/>
       <w:r>
@@ -3946,7 +4208,42 @@
       </w:r>
       <w:proofErr w:type="spellEnd"/>
       <w:r>
-        <w:t xml:space="preserve">, </w:t>
+        <w:t>);</w:t>
+      </w:r>
+      <w:r>
+        <w:br/>
+        <w:t xml:space="preserve">       </w:t>
+      </w:r>
+      <w:proofErr w:type="spellStart"/>
+      <w:r>
+        <w:t>super.setTicketNumber</w:t>
+      </w:r>
+      <w:proofErr w:type="spellEnd"/>
+      <w:r>
+        <w:t>(</w:t>
+      </w:r>
+      <w:proofErr w:type="spellStart"/>
+      <w:r>
+        <w:t>Passenger</w:t>
+      </w:r>
+      <w:r>
+        <w:t>.getNumberOfPassengers</w:t>
+      </w:r>
+      <w:proofErr w:type="spellEnd"/>
+      <w:r>
+        <w:t>);</w:t>
+      </w:r>
+      <w:r>
+        <w:br/>
+        <w:t xml:space="preserve">       </w:t>
+      </w:r>
+      <w:proofErr w:type="spellStart"/>
+      <w:r>
+        <w:t>super.setDepartureDate</w:t>
+      </w:r>
+      <w:proofErr w:type="spellEnd"/>
+      <w:r>
+        <w:t>(</w:t>
       </w:r>
       <w:proofErr w:type="spellStart"/>
       <w:r>
@@ -3954,15 +4251,40 @@
       </w:r>
       <w:proofErr w:type="spellEnd"/>
       <w:r>
-        <w:t xml:space="preserve">, </w:t>
-      </w:r>
-      <w:proofErr w:type="spellStart"/>
-      <w:r>
-        <w:t>isAlone</w:t>
-      </w:r>
-      <w:proofErr w:type="spellEnd"/>
-      <w:r>
-        <w:t>, “None”);</w:t>
+        <w:t>)</w:t>
+      </w:r>
+      <w:r>
+        <w:br/>
+        <w:t xml:space="preserve">       </w:t>
+      </w:r>
+      <w:proofErr w:type="spellStart"/>
+      <w:r>
+        <w:t>travelingAlone</w:t>
+      </w:r>
+      <w:proofErr w:type="spellEnd"/>
+      <w:r>
+        <w:t xml:space="preserve"> = </w:t>
+      </w:r>
+      <w:r>
+        <w:t>true</w:t>
+      </w:r>
+      <w:r>
+        <w:t>;</w:t>
+      </w:r>
+      <w:r>
+        <w:t xml:space="preserve"> </w:t>
+      </w:r>
+      <w:r>
+        <w:br/>
+        <w:t xml:space="preserve">       </w:t>
+      </w:r>
+      <w:proofErr w:type="spellStart"/>
+      <w:r>
+        <w:t>numberOfChildren</w:t>
+      </w:r>
+      <w:proofErr w:type="spellEnd"/>
+      <w:r>
+        <w:t>++;</w:t>
       </w:r>
       <w:r>
         <w:br/>
@@ -3973,6 +4295,23 @@
       <w:pPr>
         <w:pStyle w:val="ListParagraph"/>
         <w:numPr>
+          <w:ilvl w:val="1"/>
+          <w:numId w:val="5"/>
+        </w:numPr>
+        <w:jc w:val="left"/>
+        <w:rPr>
+          <w:b/>
+          <w:bCs/>
+        </w:rPr>
+      </w:pPr>
+      <w:r>
+        <w:t>Getters and setters:</w:t>
+      </w:r>
+    </w:p>
+    <w:p>
+      <w:pPr>
+        <w:pStyle w:val="ListParagraph"/>
+        <w:numPr>
           <w:ilvl w:val="2"/>
           <w:numId w:val="5"/>
         </w:numPr>
@@ -3982,9 +4321,11 @@
           <w:bCs/>
         </w:rPr>
       </w:pPr>
-      <w:r>
-        <w:t>Example complex constructor:</w:t>
-      </w:r>
+      <w:proofErr w:type="spellStart"/>
+      <w:r>
+        <w:t>getNumberOfChildren</w:t>
+      </w:r>
+      <w:proofErr w:type="spellEnd"/>
     </w:p>
     <w:p>
       <w:pPr>
@@ -4000,191 +4341,135 @@
         </w:rPr>
       </w:pPr>
       <w:r>
-        <w:t xml:space="preserve">Child(String first, String last, String </w:t>
-      </w:r>
-      <w:proofErr w:type="spellStart"/>
-      <w:r>
-        <w:t>chosenSeat</w:t>
-      </w:r>
-      <w:proofErr w:type="spellEnd"/>
-      <w:r>
-        <w:t xml:space="preserve">, String </w:t>
-      </w:r>
-      <w:proofErr w:type="spellStart"/>
-      <w:r>
-        <w:t>departureDate</w:t>
-      </w:r>
-      <w:proofErr w:type="spellEnd"/>
-      <w:r>
-        <w:t xml:space="preserve">, Boolean </w:t>
-      </w:r>
-      <w:proofErr w:type="spellStart"/>
-      <w:r>
-        <w:t>isAlone</w:t>
-      </w:r>
-      <w:proofErr w:type="spellEnd"/>
-      <w:r>
-        <w:t xml:space="preserve">, String </w:t>
-      </w:r>
-      <w:proofErr w:type="spellStart"/>
-      <w:r>
-        <w:t>responsibleAdult</w:t>
-      </w:r>
-      <w:proofErr w:type="spellEnd"/>
-      <w:r>
-        <w:t>){</w:t>
-      </w:r>
-      <w:r>
-        <w:br/>
-        <w:t xml:space="preserve">       </w:t>
-      </w:r>
-      <w:proofErr w:type="spellStart"/>
-      <w:r>
-        <w:t>Passenger.addPassenger</w:t>
-      </w:r>
-      <w:proofErr w:type="spellEnd"/>
-      <w:r>
-        <w:t>();</w:t>
-      </w:r>
-      <w:r>
-        <w:br/>
-        <w:t xml:space="preserve">       </w:t>
-      </w:r>
-      <w:proofErr w:type="spellStart"/>
-      <w:r>
-        <w:t>super.setFirstName</w:t>
-      </w:r>
-      <w:proofErr w:type="spellEnd"/>
-      <w:r>
-        <w:t>(first);</w:t>
-      </w:r>
-      <w:r>
-        <w:br/>
-        <w:t xml:space="preserve">       </w:t>
-      </w:r>
-      <w:proofErr w:type="spellStart"/>
-      <w:r>
-        <w:t>super.setLastName</w:t>
-      </w:r>
-      <w:proofErr w:type="spellEnd"/>
-      <w:r>
-        <w:t>(last);</w:t>
-      </w:r>
-      <w:r>
-        <w:br/>
-        <w:t xml:space="preserve">       </w:t>
-      </w:r>
-      <w:proofErr w:type="spellStart"/>
-      <w:r>
-        <w:t>super.setSeat</w:t>
-      </w:r>
-      <w:proofErr w:type="spellEnd"/>
-      <w:r>
-        <w:t>(</w:t>
-      </w:r>
-      <w:proofErr w:type="spellStart"/>
-      <w:r>
-        <w:t>chosenSeat</w:t>
-      </w:r>
-      <w:proofErr w:type="spellEnd"/>
-      <w:r>
-        <w:t>);</w:t>
-      </w:r>
-      <w:r>
-        <w:br/>
-        <w:t xml:space="preserve">       </w:t>
-      </w:r>
-      <w:proofErr w:type="spellStart"/>
-      <w:r>
-        <w:t>super.setTicketNumber</w:t>
-      </w:r>
-      <w:proofErr w:type="spellEnd"/>
-      <w:r>
-        <w:t>(</w:t>
-      </w:r>
-      <w:proofErr w:type="spellStart"/>
-      <w:r>
-        <w:t>super.getNumberOfPassengers</w:t>
-      </w:r>
-      <w:proofErr w:type="spellEnd"/>
-      <w:r>
-        <w:t>);</w:t>
-      </w:r>
-      <w:r>
-        <w:br/>
-        <w:t xml:space="preserve">       </w:t>
-      </w:r>
-      <w:proofErr w:type="spellStart"/>
-      <w:r>
-        <w:t>super.setDepartureDate</w:t>
-      </w:r>
-      <w:proofErr w:type="spellEnd"/>
-      <w:r>
-        <w:t>(</w:t>
-      </w:r>
-      <w:proofErr w:type="spellStart"/>
-      <w:r>
-        <w:t>departureDate</w:t>
-      </w:r>
-      <w:proofErr w:type="spellEnd"/>
-      <w:r>
-        <w:t>)</w:t>
-      </w:r>
-      <w:r>
-        <w:br/>
-        <w:t xml:space="preserve">       </w:t>
-      </w:r>
-      <w:proofErr w:type="spellStart"/>
-      <w:r>
-        <w:t>travelingAlone</w:t>
-      </w:r>
-      <w:proofErr w:type="spellEnd"/>
-      <w:r>
-        <w:t xml:space="preserve"> = </w:t>
-      </w:r>
-      <w:proofErr w:type="spellStart"/>
-      <w:r>
-        <w:t>isAlone</w:t>
-      </w:r>
-      <w:proofErr w:type="spellEnd"/>
-      <w:r>
-        <w:t>;</w:t>
-      </w:r>
-      <w:r>
-        <w:br/>
-        <w:t xml:space="preserve">       </w:t>
-      </w:r>
-      <w:proofErr w:type="spellStart"/>
-      <w:r>
-        <w:t>responsibleAdultName</w:t>
-      </w:r>
-      <w:proofErr w:type="spellEnd"/>
-      <w:r>
-        <w:t xml:space="preserve"> = </w:t>
-      </w:r>
-      <w:proofErr w:type="spellStart"/>
-      <w:r>
-        <w:t>responsibleAdult</w:t>
-      </w:r>
-      <w:proofErr w:type="spellEnd"/>
-      <w:r>
-        <w:t>;</w:t>
-      </w:r>
-      <w:r>
-        <w:br/>
-        <w:t xml:space="preserve">       </w:t>
-      </w:r>
-      <w:proofErr w:type="spellStart"/>
-      <w:r>
-        <w:t>numberOfChildren</w:t>
-      </w:r>
-      <w:proofErr w:type="spellEnd"/>
-      <w:r>
-        <w:t>++;</w:t>
-      </w:r>
-      <w:r>
-        <w:br/>
-        <w:t>}</w:t>
+        <w:t>This method gets the total number of children</w:t>
+      </w:r>
+    </w:p>
+    <w:p>
+      <w:pPr>
+        <w:pStyle w:val="ListParagraph"/>
+        <w:numPr>
+          <w:ilvl w:val="3"/>
+          <w:numId w:val="5"/>
+        </w:numPr>
+        <w:jc w:val="left"/>
+        <w:rPr>
+          <w:b/>
+          <w:bCs/>
+        </w:rPr>
+      </w:pPr>
+      <w:r>
+        <w:t xml:space="preserve">This is a </w:t>
+      </w:r>
+      <w:r>
+        <w:rPr>
+          <w:b/>
+          <w:bCs/>
+          <w:u w:val="single"/>
+        </w:rPr>
+        <w:t>static</w:t>
+      </w:r>
+      <w:r>
+        <w:t xml:space="preserve"> method</w:t>
+      </w:r>
+    </w:p>
+    <w:p>
+      <w:pPr>
+        <w:pStyle w:val="ListParagraph"/>
+        <w:numPr>
+          <w:ilvl w:val="2"/>
+          <w:numId w:val="5"/>
+        </w:numPr>
+        <w:jc w:val="left"/>
+        <w:rPr>
+          <w:b/>
+          <w:bCs/>
+        </w:rPr>
+      </w:pPr>
+      <w:proofErr w:type="spellStart"/>
+      <w:r>
+        <w:t>setNumberOfChildren</w:t>
+      </w:r>
+      <w:proofErr w:type="spellEnd"/>
+    </w:p>
+    <w:p>
+      <w:pPr>
+        <w:pStyle w:val="ListParagraph"/>
+        <w:numPr>
+          <w:ilvl w:val="3"/>
+          <w:numId w:val="5"/>
+        </w:numPr>
+        <w:jc w:val="left"/>
+        <w:rPr>
+          <w:b/>
+          <w:bCs/>
+        </w:rPr>
+      </w:pPr>
+      <w:r>
+        <w:t xml:space="preserve">This sets the total number of children (used when loading the program) </w:t>
+      </w:r>
+    </w:p>
+    <w:p>
+      <w:pPr>
+        <w:pStyle w:val="ListParagraph"/>
+        <w:numPr>
+          <w:ilvl w:val="3"/>
+          <w:numId w:val="5"/>
+        </w:numPr>
+        <w:jc w:val="left"/>
+        <w:rPr>
+          <w:b/>
+          <w:bCs/>
+        </w:rPr>
+      </w:pPr>
+      <w:r>
+        <w:t xml:space="preserve">This is a </w:t>
+      </w:r>
+      <w:r>
+        <w:rPr>
+          <w:b/>
+          <w:bCs/>
+          <w:u w:val="single"/>
+        </w:rPr>
+        <w:t>static</w:t>
+      </w:r>
+      <w:r>
+        <w:t xml:space="preserve"> method</w:t>
+      </w:r>
+    </w:p>
+    <w:p>
+      <w:pPr>
+        <w:pStyle w:val="ListParagraph"/>
+        <w:numPr>
+          <w:ilvl w:val="2"/>
+          <w:numId w:val="5"/>
+        </w:numPr>
+        <w:jc w:val="left"/>
+        <w:rPr>
+          <w:b/>
+          <w:bCs/>
+        </w:rPr>
+      </w:pPr>
+      <w:proofErr w:type="spellStart"/>
+      <w:r>
+        <w:t>setResponsibleAdult</w:t>
+      </w:r>
+      <w:proofErr w:type="spellEnd"/>
+    </w:p>
+    <w:p>
+      <w:pPr>
+        <w:pStyle w:val="ListParagraph"/>
+        <w:numPr>
+          <w:ilvl w:val="3"/>
+          <w:numId w:val="5"/>
+        </w:numPr>
+        <w:jc w:val="left"/>
+        <w:rPr>
+          <w:b/>
+          <w:bCs/>
+        </w:rPr>
+      </w:pPr>
+      <w:r>
+        <w:t>sets the responsible adult, and changes the traveling alone to false</w:t>
       </w:r>
     </w:p>
     <w:p>
@@ -4200,9 +4485,11 @@
           <w:bCs/>
         </w:rPr>
       </w:pPr>
-      <w:r>
-        <w:t>Getters and setters:</w:t>
-      </w:r>
+      <w:proofErr w:type="spellStart"/>
+      <w:r>
+        <w:t>ToString</w:t>
+      </w:r>
+      <w:proofErr w:type="spellEnd"/>
     </w:p>
     <w:p>
       <w:pPr>
@@ -4217,158 +4504,8 @@
           <w:bCs/>
         </w:rPr>
       </w:pPr>
-      <w:proofErr w:type="spellStart"/>
-      <w:r>
-        <w:t>getNumberOfChildren</w:t>
-      </w:r>
-      <w:proofErr w:type="spellEnd"/>
-    </w:p>
-    <w:p>
-      <w:pPr>
-        <w:pStyle w:val="ListParagraph"/>
-        <w:numPr>
-          <w:ilvl w:val="3"/>
-          <w:numId w:val="5"/>
-        </w:numPr>
-        <w:jc w:val="left"/>
-        <w:rPr>
-          <w:b/>
-          <w:bCs/>
-        </w:rPr>
-      </w:pPr>
-      <w:r>
-        <w:t>This method gets the total number of children</w:t>
-      </w:r>
-    </w:p>
-    <w:p>
-      <w:pPr>
-        <w:pStyle w:val="ListParagraph"/>
-        <w:numPr>
-          <w:ilvl w:val="3"/>
-          <w:numId w:val="5"/>
-        </w:numPr>
-        <w:jc w:val="left"/>
-        <w:rPr>
-          <w:b/>
-          <w:bCs/>
-        </w:rPr>
-      </w:pPr>
-      <w:r>
-        <w:t xml:space="preserve">This is a </w:t>
-      </w:r>
-      <w:r>
-        <w:rPr>
-          <w:b/>
-          <w:bCs/>
-          <w:u w:val="single"/>
-        </w:rPr>
-        <w:t>static</w:t>
-      </w:r>
-      <w:r>
-        <w:t xml:space="preserve"> method</w:t>
-      </w:r>
-    </w:p>
-    <w:p>
-      <w:pPr>
-        <w:pStyle w:val="ListParagraph"/>
-        <w:numPr>
-          <w:ilvl w:val="2"/>
-          <w:numId w:val="5"/>
-        </w:numPr>
-        <w:jc w:val="left"/>
-        <w:rPr>
-          <w:b/>
-          <w:bCs/>
-        </w:rPr>
-      </w:pPr>
-      <w:proofErr w:type="spellStart"/>
-      <w:r>
-        <w:t>setNumberOfChildren</w:t>
-      </w:r>
-      <w:proofErr w:type="spellEnd"/>
-      <w:r>
-        <w:t>:</w:t>
-      </w:r>
-    </w:p>
-    <w:p>
-      <w:pPr>
-        <w:pStyle w:val="ListParagraph"/>
-        <w:numPr>
-          <w:ilvl w:val="3"/>
-          <w:numId w:val="5"/>
-        </w:numPr>
-        <w:jc w:val="left"/>
-        <w:rPr>
-          <w:b/>
-          <w:bCs/>
-        </w:rPr>
-      </w:pPr>
-      <w:r>
-        <w:t xml:space="preserve">This sets the total number of children (used when loading the program) </w:t>
-      </w:r>
-    </w:p>
-    <w:p>
-      <w:pPr>
-        <w:pStyle w:val="ListParagraph"/>
-        <w:numPr>
-          <w:ilvl w:val="3"/>
-          <w:numId w:val="5"/>
-        </w:numPr>
-        <w:jc w:val="left"/>
-        <w:rPr>
-          <w:b/>
-          <w:bCs/>
-        </w:rPr>
-      </w:pPr>
-      <w:r>
-        <w:t xml:space="preserve">This is a </w:t>
-      </w:r>
-      <w:r>
-        <w:rPr>
-          <w:b/>
-          <w:bCs/>
-          <w:u w:val="single"/>
-        </w:rPr>
-        <w:t>static</w:t>
-      </w:r>
-      <w:r>
-        <w:t xml:space="preserve"> method</w:t>
-      </w:r>
-    </w:p>
-    <w:p>
-      <w:pPr>
-        <w:pStyle w:val="ListParagraph"/>
-        <w:numPr>
-          <w:ilvl w:val="1"/>
-          <w:numId w:val="5"/>
-        </w:numPr>
-        <w:jc w:val="left"/>
-        <w:rPr>
-          <w:b/>
-          <w:bCs/>
-        </w:rPr>
-      </w:pPr>
-      <w:proofErr w:type="spellStart"/>
       <w:r>
         <w:lastRenderedPageBreak/>
-        <w:t>ToString</w:t>
-      </w:r>
-      <w:proofErr w:type="spellEnd"/>
-    </w:p>
-    <w:p>
-      <w:pPr>
-        <w:pStyle w:val="ListParagraph"/>
-        <w:numPr>
-          <w:ilvl w:val="2"/>
-          <w:numId w:val="5"/>
-        </w:numPr>
-        <w:jc w:val="left"/>
-        <w:rPr>
-          <w:b/>
-          <w:bCs/>
-        </w:rPr>
-      </w:pPr>
-      <w:r>
         <w:t xml:space="preserve">This to string method will be a </w:t>
       </w:r>
       <w:proofErr w:type="gramStart"/>
@@ -5390,14 +5527,27 @@
       <w:r>
         <w:t xml:space="preserve">Figure </w:t>
       </w:r>
-      <w:fldSimple w:instr=" SEQ Figure \* ARABIC ">
-        <w:r>
-          <w:rPr>
-            <w:noProof/>
-          </w:rPr>
-          <w:t>1</w:t>
-        </w:r>
-      </w:fldSimple>
+      <w:r>
+        <w:fldChar w:fldCharType="begin"/>
+      </w:r>
+      <w:r>
+        <w:instrText xml:space="preserve"> SEQ Figure \* ARABIC </w:instrText>
+      </w:r>
+      <w:r>
+        <w:fldChar w:fldCharType="separate"/>
+      </w:r>
+      <w:r>
+        <w:rPr>
+          <w:noProof/>
+        </w:rPr>
+        <w:t>1</w:t>
+      </w:r>
+      <w:r>
+        <w:rPr>
+          <w:noProof/>
+        </w:rPr>
+        <w:fldChar w:fldCharType="end"/>
+      </w:r>
       <w:r>
         <w:t>: An example plane ticket confirmation for Melissa's trip to Dubrovnik back in 2019</w:t>
       </w:r>
@@ -6071,7 +6221,7 @@
         <w:rFonts w:ascii="Wingdings" w:hAnsi="Wingdings" w:hint="default"/>
       </w:rPr>
     </w:lvl>
-    <w:lvl w:ilvl="3" w:tplc="18090001" w:tentative="1">
+    <w:lvl w:ilvl="3" w:tplc="18090001">
       <w:start w:val="1"/>
       <w:numFmt w:val="bullet"/>
       <w:lvlText w:val=""/>
@@ -6083,7 +6233,7 @@
         <w:rFonts w:ascii="Symbol" w:hAnsi="Symbol" w:hint="default"/>
       </w:rPr>
     </w:lvl>
-    <w:lvl w:ilvl="4" w:tplc="18090003" w:tentative="1">
+    <w:lvl w:ilvl="4" w:tplc="18090003">
       <w:start w:val="1"/>
       <w:numFmt w:val="bullet"/>
       <w:lvlText w:val="o"/>

</xml_diff>